<commit_message>
useCase5 geupdate en design patterns adapter presentatie ook
</commit_message>
<xml_diff>
--- a/src/main/resources/Sprint 3/20220114 useCase5.docx
+++ b/src/main/resources/Sprint 3/20220114 useCase5.docx
@@ -5,7 +5,7 @@
     <w:p>
       <w:pPr>
         <w:rPr>
-          <w:rFonts w:eastAsia="Times New Roman" w:cstheme="minorHAnsi"/>
+          <w:rFonts w:eastAsia="Times New Roman"/>
           <w:lang w:eastAsia="nl-NL"/>
         </w:rPr>
       </w:pPr>
@@ -264,7 +264,21 @@
           <w:rFonts w:eastAsia="Times New Roman" w:cstheme="minorHAnsi"/>
           <w:lang w:eastAsia="nl-NL"/>
         </w:rPr>
-        <w:t xml:space="preserve">De klant heeft een transactie van cryptomunten en euro’s afgesloten met </w:t>
+        <w:t xml:space="preserve">De klant heeft een transactie van cryptomunten </w:t>
+      </w:r>
+      <w:r>
+        <w:rPr>
+          <w:rFonts w:eastAsia="Times New Roman" w:cstheme="minorHAnsi"/>
+          <w:lang w:eastAsia="nl-NL"/>
+        </w:rPr>
+        <w:t>i</w:t>
+      </w:r>
+      <w:r>
+        <w:rPr>
+          <w:rFonts w:eastAsia="Times New Roman" w:cstheme="minorHAnsi"/>
+          <w:lang w:eastAsia="nl-NL"/>
+        </w:rPr>
+        <w:t xml:space="preserve">n euro’s afgesloten met </w:t>
       </w:r>
       <w:r>
         <w:rPr>
@@ -333,13 +347,6 @@
           <w:lang w:eastAsia="nl-NL"/>
         </w:rPr>
         <w:t xml:space="preserve">: </w:t>
-      </w:r>
-      <w:r>
-        <w:rPr>
-          <w:rFonts w:eastAsia="Times New Roman" w:cstheme="minorHAnsi"/>
-          <w:lang w:eastAsia="nl-NL"/>
-        </w:rPr>
-        <w:t>de klant kan per crypto aangeven of hij een transactie wil uitvoeren</w:t>
       </w:r>
     </w:p>
     <w:p>
@@ -354,30 +361,73 @@
           <w:lang w:eastAsia="nl-NL"/>
         </w:rPr>
       </w:pPr>
-      <w:r>
-        <w:rPr>
-          <w:rFonts w:eastAsia="Times New Roman" w:cstheme="minorHAnsi"/>
-          <w:lang w:eastAsia="nl-NL"/>
-        </w:rPr>
-        <w:t>N</w:t>
-      </w:r>
-      <w:r>
-        <w:rPr>
-          <w:rFonts w:eastAsia="Times New Roman" w:cstheme="minorHAnsi"/>
-          <w:lang w:eastAsia="nl-NL"/>
-        </w:rPr>
-        <w:t>a het klikken op transactie, toont systeem het transactiescherm en zijn er opties voor “ga terug naar dashboard” en “aankoop</w:t>
-      </w:r>
-      <w:r>
-        <w:rPr>
-          <w:rFonts w:eastAsia="Times New Roman" w:cstheme="minorHAnsi"/>
-          <w:lang w:eastAsia="nl-NL"/>
-        </w:rPr>
-        <w:t>” en “verkoop”.</w:t>
+      <w:proofErr w:type="gramStart"/>
+      <w:r>
+        <w:rPr>
+          <w:rFonts w:eastAsia="Times New Roman" w:cstheme="minorHAnsi"/>
+          <w:lang w:eastAsia="nl-NL"/>
+        </w:rPr>
+        <w:t>de</w:t>
+      </w:r>
+      <w:proofErr w:type="gramEnd"/>
+      <w:r>
+        <w:rPr>
+          <w:rFonts w:eastAsia="Times New Roman" w:cstheme="minorHAnsi"/>
+          <w:lang w:eastAsia="nl-NL"/>
+        </w:rPr>
+        <w:t xml:space="preserve"> klant kan per crypto aangeven of hij</w:t>
+      </w:r>
+      <w:r>
+        <w:rPr>
+          <w:rFonts w:eastAsia="Times New Roman" w:cstheme="minorHAnsi"/>
+          <w:lang w:eastAsia="nl-NL"/>
+        </w:rPr>
+        <w:t>/zij</w:t>
+      </w:r>
+      <w:r>
+        <w:rPr>
+          <w:rFonts w:eastAsia="Times New Roman" w:cstheme="minorHAnsi"/>
+          <w:lang w:eastAsia="nl-NL"/>
+        </w:rPr>
+        <w:t xml:space="preserve"> een transactie wil uitvoeren</w:t>
       </w:r>
     </w:p>
     <w:p>
       <w:pPr>
+        <w:pStyle w:val="ListParagraph"/>
+        <w:numPr>
+          <w:ilvl w:val="0"/>
+          <w:numId w:val="2"/>
+        </w:numPr>
+        <w:rPr>
+          <w:rFonts w:eastAsia="Times New Roman" w:cstheme="minorHAnsi"/>
+          <w:lang w:eastAsia="nl-NL"/>
+        </w:rPr>
+      </w:pPr>
+      <w:r>
+        <w:rPr>
+          <w:rFonts w:eastAsia="Times New Roman" w:cstheme="minorHAnsi"/>
+          <w:lang w:eastAsia="nl-NL"/>
+        </w:rPr>
+        <w:t>N</w:t>
+      </w:r>
+      <w:r>
+        <w:rPr>
+          <w:rFonts w:eastAsia="Times New Roman" w:cstheme="minorHAnsi"/>
+          <w:lang w:eastAsia="nl-NL"/>
+        </w:rPr>
+        <w:t xml:space="preserve">a het klikken op transactie, toont systeem het transactiescherm en zijn er opties voor “ga terug naar dashboard” </w:t>
+      </w:r>
+      <w:r>
+        <w:rPr>
+          <w:rFonts w:eastAsia="Times New Roman" w:cstheme="minorHAnsi"/>
+          <w:lang w:eastAsia="nl-NL"/>
+        </w:rPr>
+        <w:t>en “aankoop”, “verkoop”</w:t>
+      </w:r>
+    </w:p>
+    <w:p>
+      <w:pPr>
         <w:spacing w:after="0"/>
         <w:rPr>
           <w:rFonts w:eastAsia="Times New Roman" w:cstheme="minorHAnsi"/>
@@ -387,10 +437,9 @@
       <w:r>
         <w:rPr>
           <w:rFonts w:eastAsia="Times New Roman" w:cstheme="minorHAnsi"/>
-          <w:u w:val="single"/>
-          <w:lang w:eastAsia="nl-NL"/>
-        </w:rPr>
-        <w:t>Aankoop</w:t>
+          <w:lang w:eastAsia="nl-NL"/>
+        </w:rPr>
+        <w:t>Transactie voorbereiding</w:t>
       </w:r>
       <w:r>
         <w:rPr>
@@ -418,21 +467,77 @@
           <w:rFonts w:eastAsia="Times New Roman" w:cstheme="minorHAnsi"/>
           <w:lang w:eastAsia="nl-NL"/>
         </w:rPr>
-        <w:t>De klant doet een bod</w:t>
-      </w:r>
-      <w:r>
-        <w:rPr>
-          <w:rFonts w:eastAsia="Times New Roman" w:cstheme="minorHAnsi"/>
-          <w:lang w:eastAsia="nl-NL"/>
-        </w:rPr>
-        <w:t xml:space="preserve"> op</w:t>
-      </w:r>
-      <w:r>
-        <w:rPr>
-          <w:rFonts w:eastAsia="Times New Roman" w:cstheme="minorHAnsi"/>
-          <w:lang w:eastAsia="nl-NL"/>
-        </w:rPr>
-        <w:t xml:space="preserve"> een van</w:t>
+        <w:t>Klant kiest voor aankoop of verkoop</w:t>
+      </w:r>
+    </w:p>
+    <w:p>
+      <w:pPr>
+        <w:pStyle w:val="ListParagraph"/>
+        <w:numPr>
+          <w:ilvl w:val="0"/>
+          <w:numId w:val="1"/>
+        </w:numPr>
+        <w:spacing w:after="0"/>
+        <w:rPr>
+          <w:rFonts w:eastAsia="Times New Roman" w:cstheme="minorHAnsi"/>
+          <w:lang w:eastAsia="nl-NL"/>
+        </w:rPr>
+      </w:pPr>
+      <w:r>
+        <w:rPr>
+          <w:rFonts w:eastAsia="Times New Roman" w:cstheme="minorHAnsi"/>
+          <w:lang w:eastAsia="nl-NL"/>
+        </w:rPr>
+        <w:t>Klant vult aantal in</w:t>
+      </w:r>
+    </w:p>
+    <w:p>
+      <w:pPr>
+        <w:pStyle w:val="ListParagraph"/>
+        <w:numPr>
+          <w:ilvl w:val="0"/>
+          <w:numId w:val="1"/>
+        </w:numPr>
+        <w:spacing w:after="0"/>
+        <w:rPr>
+          <w:rFonts w:eastAsia="Times New Roman" w:cstheme="minorHAnsi"/>
+          <w:lang w:eastAsia="nl-NL"/>
+        </w:rPr>
+      </w:pPr>
+      <w:r>
+        <w:rPr>
+          <w:rFonts w:eastAsia="Times New Roman" w:cstheme="minorHAnsi"/>
+          <w:lang w:eastAsia="nl-NL"/>
+        </w:rPr>
+        <w:t xml:space="preserve">De klant </w:t>
+      </w:r>
+      <w:r>
+        <w:rPr>
+          <w:rFonts w:eastAsia="Times New Roman" w:cstheme="minorHAnsi"/>
+          <w:lang w:eastAsia="nl-NL"/>
+        </w:rPr>
+        <w:t>vult een waarde in</w:t>
+      </w:r>
+    </w:p>
+    <w:p>
+      <w:pPr>
+        <w:pStyle w:val="ListParagraph"/>
+        <w:numPr>
+          <w:ilvl w:val="0"/>
+          <w:numId w:val="1"/>
+        </w:numPr>
+        <w:spacing w:after="0"/>
+        <w:rPr>
+          <w:rFonts w:eastAsia="Times New Roman" w:cstheme="minorHAnsi"/>
+          <w:lang w:eastAsia="nl-NL"/>
+        </w:rPr>
+      </w:pPr>
+      <w:r>
+        <w:rPr>
+          <w:rFonts w:eastAsia="Times New Roman" w:cstheme="minorHAnsi"/>
+          <w:lang w:eastAsia="nl-NL"/>
+        </w:rPr>
+        <w:t>Systeem vraagt klant voor een bevestiging</w:t>
       </w:r>
       <w:r>
         <w:rPr>
@@ -446,28 +551,137 @@
           <w:rFonts w:eastAsia="Times New Roman" w:cstheme="minorHAnsi"/>
           <w:lang w:eastAsia="nl-NL"/>
         </w:rPr>
-        <w:t>het</w:t>
-      </w:r>
-      <w:r>
-        <w:rPr>
-          <w:rFonts w:eastAsia="Times New Roman" w:cstheme="minorHAnsi"/>
-          <w:lang w:eastAsia="nl-NL"/>
-        </w:rPr>
-        <w:t xml:space="preserve"> beschikbare </w:t>
-      </w:r>
-      <w:r>
-        <w:rPr>
-          <w:rFonts w:eastAsia="Times New Roman" w:cstheme="minorHAnsi"/>
-          <w:lang w:eastAsia="nl-NL"/>
-        </w:rPr>
-        <w:t>crypto-aanbod</w:t>
-      </w:r>
-      <w:r>
-        <w:rPr>
-          <w:rFonts w:eastAsia="Times New Roman" w:cstheme="minorHAnsi"/>
-          <w:lang w:eastAsia="nl-NL"/>
-        </w:rPr>
-        <w:t xml:space="preserve"> van andere klanten.</w:t>
+        <w:t xml:space="preserve">en geeft hierbij een overzicht met de </w:t>
+      </w:r>
+      <w:r>
+        <w:rPr>
+          <w:rFonts w:eastAsia="Times New Roman" w:cstheme="minorHAnsi"/>
+          <w:lang w:eastAsia="nl-NL"/>
+        </w:rPr>
+        <w:t xml:space="preserve">transactie </w:t>
+      </w:r>
+      <w:r>
+        <w:rPr>
+          <w:rFonts w:eastAsia="Times New Roman" w:cstheme="minorHAnsi"/>
+          <w:lang w:eastAsia="nl-NL"/>
+        </w:rPr>
+        <w:t>met</w:t>
+      </w:r>
+      <w:r>
+        <w:rPr>
+          <w:rFonts w:eastAsia="Times New Roman" w:cstheme="minorHAnsi"/>
+          <w:lang w:eastAsia="nl-NL"/>
+        </w:rPr>
+        <w:t xml:space="preserve"> het bedrag aan </w:t>
+      </w:r>
+      <w:r>
+        <w:rPr>
+          <w:rFonts w:eastAsia="Times New Roman" w:cstheme="minorHAnsi"/>
+          <w:lang w:eastAsia="nl-NL"/>
+        </w:rPr>
+        <w:t>fee-</w:t>
+      </w:r>
+      <w:r>
+        <w:rPr>
+          <w:rFonts w:eastAsia="Times New Roman" w:cstheme="minorHAnsi"/>
+          <w:lang w:eastAsia="nl-NL"/>
+        </w:rPr>
+        <w:t>kosten wat in rekening wordt gebracht</w:t>
+      </w:r>
+    </w:p>
+    <w:p>
+      <w:pPr>
+        <w:pStyle w:val="ListParagraph"/>
+        <w:numPr>
+          <w:ilvl w:val="0"/>
+          <w:numId w:val="1"/>
+        </w:numPr>
+        <w:spacing w:after="0"/>
+        <w:rPr>
+          <w:rFonts w:eastAsia="Times New Roman" w:cstheme="minorHAnsi"/>
+          <w:lang w:eastAsia="nl-NL"/>
+        </w:rPr>
+      </w:pPr>
+      <w:r>
+        <w:rPr>
+          <w:rFonts w:eastAsia="Times New Roman" w:cstheme="minorHAnsi"/>
+          <w:lang w:eastAsia="nl-NL"/>
+        </w:rPr>
+        <w:t>Klant bevestigt de reservering</w:t>
+      </w:r>
+      <w:r>
+        <w:rPr>
+          <w:rFonts w:eastAsia="Times New Roman" w:cstheme="minorHAnsi"/>
+          <w:lang w:eastAsia="nl-NL"/>
+        </w:rPr>
+        <w:t xml:space="preserve"> en wordt naar het transactieoverzicht gestuurd</w:t>
+      </w:r>
+    </w:p>
+    <w:p>
+      <w:pPr>
+        <w:pStyle w:val="ListParagraph"/>
+        <w:numPr>
+          <w:ilvl w:val="0"/>
+          <w:numId w:val="1"/>
+        </w:numPr>
+        <w:spacing w:after="0"/>
+        <w:rPr>
+          <w:rFonts w:eastAsia="Times New Roman" w:cstheme="minorHAnsi"/>
+          <w:lang w:eastAsia="nl-NL"/>
+        </w:rPr>
+      </w:pPr>
+      <w:r>
+        <w:rPr>
+          <w:rFonts w:eastAsia="Times New Roman" w:cstheme="minorHAnsi"/>
+          <w:lang w:eastAsia="nl-NL"/>
+        </w:rPr>
+        <w:t>Als er geen directe match is met een andere klant ziet de klant een trigger op zijn/haar transactieoverzicht</w:t>
+      </w:r>
+    </w:p>
+    <w:p>
+      <w:pPr>
+        <w:spacing w:after="0"/>
+        <w:rPr>
+          <w:rFonts w:eastAsia="Times New Roman" w:cstheme="minorHAnsi"/>
+          <w:lang w:eastAsia="nl-NL"/>
+        </w:rPr>
+      </w:pPr>
+    </w:p>
+    <w:p>
+      <w:pPr>
+        <w:spacing w:after="0"/>
+        <w:rPr>
+          <w:rFonts w:eastAsia="Times New Roman" w:cstheme="minorHAnsi"/>
+          <w:lang w:eastAsia="nl-NL"/>
+        </w:rPr>
+      </w:pPr>
+      <w:r>
+        <w:rPr>
+          <w:rFonts w:eastAsia="Times New Roman" w:cstheme="minorHAnsi"/>
+          <w:lang w:eastAsia="nl-NL"/>
+        </w:rPr>
+        <w:t>Transactie uitvoer:</w:t>
+      </w:r>
+    </w:p>
+    <w:p>
+      <w:pPr>
+        <w:pStyle w:val="ListParagraph"/>
+        <w:numPr>
+          <w:ilvl w:val="0"/>
+          <w:numId w:val="1"/>
+        </w:numPr>
+        <w:spacing w:after="0"/>
+        <w:rPr>
+          <w:rFonts w:eastAsia="Times New Roman" w:cstheme="minorHAnsi"/>
+          <w:lang w:eastAsia="nl-NL"/>
+        </w:rPr>
+      </w:pPr>
+      <w:r>
+        <w:rPr>
+          <w:rFonts w:eastAsia="Times New Roman" w:cstheme="minorHAnsi"/>
+          <w:lang w:eastAsia="nl-NL"/>
+        </w:rPr>
+        <w:t>Er vindt een transactie plaats</w:t>
       </w:r>
     </w:p>
     <w:p>
@@ -489,7 +703,7 @@
           <w:rFonts w:eastAsia="Times New Roman" w:cstheme="minorHAnsi"/>
           <w:lang w:eastAsia="nl-NL"/>
         </w:rPr>
-        <w:t>Een tegenpartij-klant accepteert het bod.</w:t>
+        <w:t>Klant kan op zijn/haar transactieoverzicht de betreffende transactie terugvinden</w:t>
       </w:r>
     </w:p>
     <w:p>
@@ -501,17 +715,13 @@
         </w:numPr>
         <w:shd w:val="clear" w:color="auto" w:fill="FFFFFF"/>
         <w:spacing w:after="0"/>
-        <w:rPr>
-          <w:rFonts w:eastAsia="Times New Roman" w:cstheme="minorHAnsi"/>
-          <w:lang w:eastAsia="nl-NL"/>
-        </w:rPr>
-      </w:pPr>
-      <w:r>
-        <w:rPr>
-          <w:rFonts w:eastAsia="Times New Roman" w:cstheme="minorHAnsi"/>
-          <w:lang w:eastAsia="nl-NL"/>
-        </w:rPr>
-        <w:t>Klant krijgt melding dat het bod geaccepteerd is.</w:t>
+      </w:pPr>
+      <w:r>
+        <w:rPr>
+          <w:rFonts w:eastAsia="Times New Roman" w:cstheme="minorHAnsi"/>
+          <w:lang w:eastAsia="nl-NL"/>
+        </w:rPr>
+        <w:t>Portefeuille en rekening worden bijgewerkt</w:t>
       </w:r>
     </w:p>
     <w:p>
@@ -523,73 +733,40 @@
         </w:numPr>
         <w:shd w:val="clear" w:color="auto" w:fill="FFFFFF"/>
         <w:spacing w:after="0"/>
-        <w:rPr>
-          <w:rFonts w:eastAsia="Times New Roman" w:cstheme="minorHAnsi"/>
-          <w:lang w:eastAsia="nl-NL"/>
-        </w:rPr>
-      </w:pPr>
-      <w:r>
-        <w:rPr>
-          <w:rFonts w:eastAsia="Times New Roman" w:cstheme="minorHAnsi"/>
-          <w:lang w:eastAsia="nl-NL"/>
-        </w:rPr>
-        <w:t>S</w:t>
-      </w:r>
-      <w:r>
-        <w:rPr>
-          <w:rFonts w:eastAsia="Times New Roman" w:cstheme="minorHAnsi"/>
-          <w:lang w:eastAsia="nl-NL"/>
-        </w:rPr>
-        <w:t>ysteem toont</w:t>
-      </w:r>
-      <w:r>
-        <w:rPr>
-          <w:rFonts w:eastAsia="Times New Roman" w:cstheme="minorHAnsi"/>
-          <w:lang w:eastAsia="nl-NL"/>
-        </w:rPr>
-        <w:t xml:space="preserve"> </w:t>
-      </w:r>
-      <w:r>
-        <w:rPr>
-          <w:rFonts w:eastAsia="Times New Roman" w:cstheme="minorHAnsi"/>
-          <w:lang w:eastAsia="nl-NL"/>
-        </w:rPr>
-        <w:t xml:space="preserve">op het scherm </w:t>
-      </w:r>
-      <w:r>
-        <w:rPr>
-          <w:rFonts w:eastAsia="Times New Roman" w:cstheme="minorHAnsi"/>
-          <w:lang w:eastAsia="nl-NL"/>
-        </w:rPr>
-        <w:t xml:space="preserve">de </w:t>
-      </w:r>
-      <w:r>
-        <w:rPr>
-          <w:rFonts w:eastAsia="Times New Roman" w:cstheme="minorHAnsi"/>
-          <w:lang w:eastAsia="nl-NL"/>
-        </w:rPr>
-        <w:t xml:space="preserve">aankoop en </w:t>
-      </w:r>
-      <w:r>
-        <w:rPr>
-          <w:rFonts w:eastAsia="Times New Roman" w:cstheme="minorHAnsi"/>
-          <w:lang w:eastAsia="nl-NL"/>
-        </w:rPr>
-        <w:t xml:space="preserve">het bedrag aan </w:t>
-      </w:r>
-      <w:r>
-        <w:rPr>
-          <w:rFonts w:eastAsia="Times New Roman" w:cstheme="minorHAnsi"/>
-          <w:lang w:eastAsia="nl-NL"/>
-        </w:rPr>
-        <w:t>fee-</w:t>
-      </w:r>
-      <w:r>
-        <w:rPr>
-          <w:rFonts w:eastAsia="Times New Roman" w:cstheme="minorHAnsi"/>
-          <w:lang w:eastAsia="nl-NL"/>
-        </w:rPr>
-        <w:t>kosten wat in rekening wordt gebracht</w:t>
+      </w:pPr>
+      <w:r>
+        <w:rPr>
+          <w:rFonts w:eastAsia="Times New Roman" w:cstheme="minorHAnsi"/>
+          <w:lang w:eastAsia="nl-NL"/>
+        </w:rPr>
+        <w:t>De trigger wordt weggehaald uit het transactieoverzicht van de klant</w:t>
+      </w:r>
+    </w:p>
+    <w:p>
+      <w:pPr>
+        <w:shd w:val="clear" w:color="auto" w:fill="FFFFFF"/>
+        <w:spacing w:after="0"/>
+      </w:pPr>
+    </w:p>
+    <w:p>
+      <w:pPr>
+        <w:shd w:val="clear" w:color="auto" w:fill="FFFFFF" w:themeFill="background1"/>
+        <w:spacing w:after="0"/>
+        <w:rPr>
+          <w:rFonts w:eastAsia="Times New Roman"/>
+          <w:b/>
+          <w:bCs/>
+          <w:lang w:val="en-US" w:eastAsia="nl-NL"/>
+        </w:rPr>
+      </w:pPr>
+      <w:r>
+        <w:rPr>
+          <w:rFonts w:eastAsia="Times New Roman"/>
+          <w:b/>
+          <w:bCs/>
+          <w:lang w:val="en-US" w:eastAsia="nl-NL"/>
+        </w:rPr>
+        <w:t>Extensions (or alternative flows):</w:t>
       </w:r>
     </w:p>
     <w:p>
@@ -599,40 +776,14 @@
           <w:ilvl w:val="0"/>
           <w:numId w:val="1"/>
         </w:numPr>
-        <w:shd w:val="clear" w:color="auto" w:fill="FFFFFF"/>
-        <w:spacing w:after="0"/>
-        <w:rPr>
-          <w:rFonts w:eastAsia="Times New Roman" w:cstheme="minorHAnsi"/>
-          <w:lang w:eastAsia="nl-NL"/>
-        </w:rPr>
-      </w:pPr>
-      <w:r>
-        <w:rPr>
-          <w:rFonts w:eastAsia="Times New Roman" w:cstheme="minorHAnsi"/>
-          <w:lang w:eastAsia="nl-NL"/>
-        </w:rPr>
-        <w:t>D</w:t>
-      </w:r>
-      <w:r>
-        <w:rPr>
-          <w:rFonts w:eastAsia="Times New Roman" w:cstheme="minorHAnsi"/>
-          <w:lang w:eastAsia="nl-NL"/>
-        </w:rPr>
-        <w:t xml:space="preserve">e klant </w:t>
-      </w:r>
-      <w:r>
-        <w:rPr>
-          <w:rFonts w:eastAsia="Times New Roman" w:cstheme="minorHAnsi"/>
-          <w:lang w:eastAsia="nl-NL"/>
-        </w:rPr>
-        <w:t>bevestigt de transactie</w:t>
-      </w:r>
-      <w:r>
-        <w:rPr>
-          <w:rFonts w:eastAsia="Times New Roman" w:cstheme="minorHAnsi"/>
-          <w:lang w:eastAsia="nl-NL"/>
-        </w:rPr>
-        <w:t xml:space="preserve"> </w:t>
+      </w:pPr>
+      <w:proofErr w:type="gramStart"/>
+      <w:r>
+        <w:t>de</w:t>
+      </w:r>
+      <w:proofErr w:type="gramEnd"/>
+      <w:r>
+        <w:t xml:space="preserve"> klant bevestigt de transactie niet, maar kiest voor cancel en gaat terug naar het transactiescherm</w:t>
       </w:r>
     </w:p>
     <w:p>
@@ -642,26 +793,29 @@
           <w:ilvl w:val="0"/>
           <w:numId w:val="1"/>
         </w:numPr>
-        <w:shd w:val="clear" w:color="auto" w:fill="FFFFFF"/>
-        <w:spacing w:after="0"/>
-        <w:rPr>
-          <w:rFonts w:eastAsia="Times New Roman" w:cstheme="minorHAnsi"/>
-          <w:lang w:eastAsia="nl-NL"/>
-        </w:rPr>
-      </w:pPr>
-      <w:r>
-        <w:rPr>
-          <w:rFonts w:eastAsia="Times New Roman" w:cstheme="minorHAnsi"/>
-          <w:lang w:eastAsia="nl-NL"/>
-        </w:rPr>
-        <w:t>H</w:t>
-      </w:r>
-      <w:r>
-        <w:rPr>
-          <w:rFonts w:eastAsia="Times New Roman" w:cstheme="minorHAnsi"/>
-          <w:lang w:eastAsia="nl-NL"/>
-        </w:rPr>
-        <w:t xml:space="preserve">et systeem verwerkt de transactie en geeft daarvan een bevestiging </w:t>
+      </w:pPr>
+      <w:r>
+        <w:t>(</w:t>
+      </w:r>
+      <w:proofErr w:type="gramStart"/>
+      <w:r>
+        <w:t>aankoop</w:t>
+      </w:r>
+      <w:proofErr w:type="gramEnd"/>
+      <w:r>
+        <w:t xml:space="preserve">) </w:t>
+      </w:r>
+      <w:r>
+        <w:t xml:space="preserve">bij een te laag saldo </w:t>
+      </w:r>
+      <w:r>
+        <w:t xml:space="preserve">op de rekening </w:t>
+      </w:r>
+      <w:r>
+        <w:t>een alert</w:t>
+      </w:r>
+      <w:r>
+        <w:t xml:space="preserve"> en gaat terug naar dashboard</w:t>
       </w:r>
     </w:p>
     <w:p>
@@ -671,60 +825,23 @@
           <w:ilvl w:val="0"/>
           <w:numId w:val="1"/>
         </w:numPr>
-        <w:shd w:val="clear" w:color="auto" w:fill="FFFFFF"/>
-        <w:spacing w:after="0"/>
-      </w:pPr>
-      <w:r>
-        <w:rPr>
-          <w:rFonts w:eastAsia="Times New Roman" w:cstheme="minorHAnsi"/>
-          <w:lang w:eastAsia="nl-NL"/>
-        </w:rPr>
-        <w:t>D</w:t>
-      </w:r>
-      <w:r>
-        <w:rPr>
-          <w:rFonts w:eastAsia="Times New Roman" w:cstheme="minorHAnsi"/>
-          <w:lang w:eastAsia="nl-NL"/>
-        </w:rPr>
-        <w:t>e klant komt op het dashboard en ziet dat de transactie is verwerkt in de portefeuille en de rekening</w:t>
-      </w:r>
-      <w:r>
-        <w:rPr>
-          <w:rFonts w:eastAsia="Times New Roman" w:cstheme="minorHAnsi"/>
-          <w:lang w:eastAsia="nl-NL"/>
-        </w:rPr>
-        <w:t xml:space="preserve"> </w:t>
-      </w:r>
-    </w:p>
-    <w:p>
-      <w:pPr>
-        <w:pStyle w:val="ListParagraph"/>
-        <w:shd w:val="clear" w:color="auto" w:fill="FFFFFF"/>
-        <w:spacing w:after="0"/>
-      </w:pPr>
-    </w:p>
-    <w:p>
-      <w:pPr>
-        <w:shd w:val="clear" w:color="auto" w:fill="FFFFFF"/>
-        <w:spacing w:after="0"/>
-        <w:rPr>
-          <w:lang w:val="en-US"/>
-        </w:rPr>
-      </w:pPr>
-      <w:proofErr w:type="spellStart"/>
-      <w:r>
-        <w:rPr>
-          <w:u w:val="single"/>
-          <w:lang w:val="en-US"/>
-        </w:rPr>
-        <w:t>Verkoop</w:t>
-      </w:r>
-      <w:proofErr w:type="spellEnd"/>
-      <w:r>
-        <w:rPr>
-          <w:lang w:val="en-US"/>
-        </w:rPr>
-        <w:t>:</w:t>
+      </w:pPr>
+      <w:r>
+        <w:t>(</w:t>
+      </w:r>
+      <w:proofErr w:type="gramStart"/>
+      <w:r>
+        <w:t>verkoop</w:t>
+      </w:r>
+      <w:proofErr w:type="gramEnd"/>
+      <w:r>
+        <w:t xml:space="preserve">) </w:t>
+      </w:r>
+      <w:r>
+        <w:t>bij een te laag saldo op de portefeuille een alert</w:t>
+      </w:r>
+      <w:r>
+        <w:t xml:space="preserve"> en gaat terug naar dashboard</w:t>
       </w:r>
     </w:p>
     <w:p>
@@ -734,472 +851,70 @@
           <w:ilvl w:val="0"/>
           <w:numId w:val="1"/>
         </w:numPr>
-        <w:shd w:val="clear" w:color="auto" w:fill="FFFFFF"/>
-        <w:spacing w:after="0"/>
-      </w:pPr>
-      <w:r>
-        <w:t xml:space="preserve">De klant kiest van de beschikbare munten in zijn/haar portefeuille een crypto en geeft daarbij </w:t>
-      </w:r>
-      <w:r>
-        <w:t>de waarde op waarvoor de klant de munten wenst te verkopen</w:t>
+      </w:pPr>
+      <w:r>
+        <w:t>(</w:t>
+      </w:r>
+      <w:proofErr w:type="gramStart"/>
+      <w:r>
+        <w:t>aankoop</w:t>
+      </w:r>
+      <w:proofErr w:type="gramEnd"/>
+      <w:r>
+        <w:t xml:space="preserve">/verkoop) </w:t>
+      </w:r>
+      <w:r>
+        <w:t xml:space="preserve">er </w:t>
+      </w:r>
+      <w:r>
+        <w:t>komt geen tegenpartij beschikbaar in een periode die voor de klant acceptabel is</w:t>
       </w:r>
     </w:p>
     <w:p>
       <w:pPr>
         <w:pStyle w:val="ListParagraph"/>
-        <w:numPr>
-          <w:ilvl w:val="0"/>
-          <w:numId w:val="1"/>
-        </w:numPr>
-        <w:shd w:val="clear" w:color="auto" w:fill="FFFFFF"/>
-        <w:spacing w:after="0"/>
-      </w:pPr>
-      <w:r>
-        <w:t>Een tegenpartij-klant kiest ervoor een bod te doen op het aanbod</w:t>
-      </w:r>
+      </w:pPr>
     </w:p>
     <w:p>
       <w:pPr>
-        <w:pStyle w:val="ListParagraph"/>
-        <w:numPr>
-          <w:ilvl w:val="0"/>
-          <w:numId w:val="1"/>
-        </w:numPr>
-        <w:shd w:val="clear" w:color="auto" w:fill="FFFFFF"/>
-        <w:spacing w:after="0"/>
-      </w:pPr>
-      <w:r>
-        <w:t>Klant accepteert het bod van de tegenpartij</w:t>
-      </w:r>
-    </w:p>
-    <w:p>
-      <w:pPr>
-        <w:pStyle w:val="ListParagraph"/>
-        <w:numPr>
-          <w:ilvl w:val="0"/>
-          <w:numId w:val="1"/>
-        </w:numPr>
-        <w:shd w:val="clear" w:color="auto" w:fill="FFFFFF"/>
-        <w:spacing w:after="0"/>
-        <w:rPr>
-          <w:rFonts w:eastAsia="Times New Roman" w:cstheme="minorHAnsi"/>
-          <w:lang w:eastAsia="nl-NL"/>
-        </w:rPr>
-      </w:pPr>
-      <w:r>
-        <w:rPr>
-          <w:rFonts w:eastAsia="Times New Roman" w:cstheme="minorHAnsi"/>
-          <w:lang w:eastAsia="nl-NL"/>
-        </w:rPr>
+        <w:rPr>
+          <w:i/>
+        </w:rPr>
+      </w:pPr>
+      <w:r>
+        <w:t xml:space="preserve">User </w:t>
+      </w:r>
+      <w:r>
         <w:t>S</w:t>
       </w:r>
       <w:r>
-        <w:rPr>
-          <w:rFonts w:eastAsia="Times New Roman" w:cstheme="minorHAnsi"/>
-          <w:lang w:eastAsia="nl-NL"/>
-        </w:rPr>
-        <w:t xml:space="preserve">ysteem toont op het scherm </w:t>
-      </w:r>
-      <w:r>
-        <w:rPr>
-          <w:rFonts w:eastAsia="Times New Roman" w:cstheme="minorHAnsi"/>
-          <w:lang w:eastAsia="nl-NL"/>
-        </w:rPr>
-        <w:t xml:space="preserve">het verkoopbedrag </w:t>
-      </w:r>
-      <w:r>
-        <w:rPr>
-          <w:rFonts w:eastAsia="Times New Roman" w:cstheme="minorHAnsi"/>
-          <w:lang w:eastAsia="nl-NL"/>
-        </w:rPr>
-        <w:t xml:space="preserve">en het bedrag aan </w:t>
-      </w:r>
-      <w:r>
-        <w:rPr>
-          <w:rFonts w:eastAsia="Times New Roman" w:cstheme="minorHAnsi"/>
-          <w:lang w:eastAsia="nl-NL"/>
-        </w:rPr>
-        <w:t>fee-</w:t>
-      </w:r>
-      <w:r>
-        <w:rPr>
-          <w:rFonts w:eastAsia="Times New Roman" w:cstheme="minorHAnsi"/>
-          <w:lang w:eastAsia="nl-NL"/>
-        </w:rPr>
-        <w:t xml:space="preserve">kosten wat in rekening wordt gebracht </w:t>
-      </w:r>
-    </w:p>
-    <w:p>
-      <w:pPr>
-        <w:pStyle w:val="ListParagraph"/>
-        <w:numPr>
-          <w:ilvl w:val="0"/>
-          <w:numId w:val="1"/>
-        </w:numPr>
-        <w:shd w:val="clear" w:color="auto" w:fill="FFFFFF"/>
-        <w:spacing w:after="0"/>
-        <w:rPr>
-          <w:rFonts w:eastAsia="Times New Roman" w:cstheme="minorHAnsi"/>
-          <w:lang w:eastAsia="nl-NL"/>
-        </w:rPr>
-      </w:pPr>
-      <w:r>
-        <w:rPr>
-          <w:rFonts w:eastAsia="Times New Roman" w:cstheme="minorHAnsi"/>
-          <w:lang w:eastAsia="nl-NL"/>
-        </w:rPr>
-        <w:t>H</w:t>
-      </w:r>
-      <w:r>
-        <w:rPr>
-          <w:rFonts w:eastAsia="Times New Roman" w:cstheme="minorHAnsi"/>
-          <w:lang w:eastAsia="nl-NL"/>
-        </w:rPr>
-        <w:t xml:space="preserve">et systeem verwerkt de transactie en geeft daarvan een bevestiging </w:t>
-      </w:r>
-    </w:p>
-    <w:p>
-      <w:pPr>
-        <w:pStyle w:val="ListParagraph"/>
-        <w:numPr>
-          <w:ilvl w:val="0"/>
-          <w:numId w:val="1"/>
-        </w:numPr>
-        <w:shd w:val="clear" w:color="auto" w:fill="FFFFFF"/>
-        <w:spacing w:after="0"/>
-      </w:pPr>
-      <w:r>
-        <w:rPr>
-          <w:rFonts w:eastAsia="Times New Roman" w:cstheme="minorHAnsi"/>
-          <w:lang w:eastAsia="nl-NL"/>
-        </w:rPr>
-        <w:t>D</w:t>
-      </w:r>
-      <w:r>
-        <w:rPr>
-          <w:rFonts w:eastAsia="Times New Roman" w:cstheme="minorHAnsi"/>
-          <w:lang w:eastAsia="nl-NL"/>
-        </w:rPr>
-        <w:t>e klant komt op het dashboard en ziet dat de transactie is verwerkt in de portefeuille en de rekening</w:t>
-      </w:r>
-      <w:r>
-        <w:rPr>
-          <w:rFonts w:eastAsia="Times New Roman" w:cstheme="minorHAnsi"/>
-          <w:lang w:eastAsia="nl-NL"/>
+        <w:t>tory:</w:t>
+      </w:r>
+      <w:r>
+        <w:rPr>
+          <w:i/>
         </w:rPr>
         <w:t xml:space="preserve"> </w:t>
       </w:r>
-    </w:p>
-    <w:p>
-      <w:pPr>
-        <w:shd w:val="clear" w:color="auto" w:fill="FFFFFF"/>
-        <w:spacing w:after="0"/>
-      </w:pPr>
-    </w:p>
-    <w:p>
-      <w:pPr>
-        <w:shd w:val="clear" w:color="auto" w:fill="FFFFFF" w:themeFill="background1"/>
-        <w:spacing w:after="0"/>
-        <w:rPr>
-          <w:rFonts w:eastAsia="Times New Roman"/>
-          <w:b/>
-          <w:bCs/>
-          <w:lang w:val="en-US" w:eastAsia="nl-NL"/>
-        </w:rPr>
-      </w:pPr>
-      <w:r>
-        <w:rPr>
-          <w:rFonts w:eastAsia="Times New Roman"/>
-          <w:b/>
-          <w:bCs/>
-          <w:lang w:val="en-US" w:eastAsia="nl-NL"/>
-        </w:rPr>
-        <w:t>Extensions (or alternative flows):</w:t>
-      </w:r>
-    </w:p>
-    <w:p>
-      <w:pPr>
-        <w:pStyle w:val="ListParagraph"/>
-        <w:numPr>
-          <w:ilvl w:val="0"/>
-          <w:numId w:val="1"/>
-        </w:numPr>
-      </w:pPr>
-      <w:proofErr w:type="gramStart"/>
-      <w:r>
-        <w:t>de</w:t>
-      </w:r>
-      <w:proofErr w:type="gramEnd"/>
-      <w:r>
-        <w:t xml:space="preserve"> klant bevestigt de transactie niet, maar kiest voor cancel en gaat terug naar het transactiescherm</w:t>
-      </w:r>
-    </w:p>
-    <w:p>
-      <w:pPr>
-        <w:pStyle w:val="ListParagraph"/>
-        <w:numPr>
-          <w:ilvl w:val="0"/>
-          <w:numId w:val="1"/>
-        </w:numPr>
-      </w:pPr>
-      <w:r>
-        <w:t>(</w:t>
-      </w:r>
-      <w:proofErr w:type="gramStart"/>
-      <w:r>
-        <w:t>aankoop</w:t>
-      </w:r>
-      <w:proofErr w:type="gramEnd"/>
-      <w:r>
-        <w:t xml:space="preserve">) </w:t>
-      </w:r>
-      <w:r>
-        <w:t xml:space="preserve">bij een te laag saldo </w:t>
-      </w:r>
-      <w:r>
-        <w:t xml:space="preserve">op de rekening </w:t>
-      </w:r>
-      <w:r>
-        <w:t>een alert</w:t>
-      </w:r>
-      <w:r>
-        <w:t xml:space="preserve"> en gaat terug naar dashboard</w:t>
-      </w:r>
-    </w:p>
-    <w:p>
-      <w:pPr>
-        <w:pStyle w:val="ListParagraph"/>
-        <w:numPr>
-          <w:ilvl w:val="0"/>
-          <w:numId w:val="1"/>
-        </w:numPr>
-      </w:pPr>
-      <w:r>
-        <w:t>(</w:t>
-      </w:r>
-      <w:proofErr w:type="gramStart"/>
-      <w:r>
-        <w:t>aankoop</w:t>
-      </w:r>
-      <w:proofErr w:type="gramEnd"/>
-      <w:r>
-        <w:t xml:space="preserve">) </w:t>
-      </w:r>
-      <w:r>
-        <w:t>bij een te laag saldo op de portefeuille een alert</w:t>
-      </w:r>
-      <w:r>
-        <w:t xml:space="preserve"> en gaat terug naar dashboard</w:t>
-      </w:r>
-    </w:p>
-    <w:p>
-      <w:pPr>
-        <w:pStyle w:val="ListParagraph"/>
-        <w:numPr>
-          <w:ilvl w:val="0"/>
-          <w:numId w:val="1"/>
-        </w:numPr>
-      </w:pPr>
-      <w:r>
-        <w:t>(</w:t>
-      </w:r>
-      <w:proofErr w:type="gramStart"/>
-      <w:r>
-        <w:t>aankoop</w:t>
-      </w:r>
-      <w:proofErr w:type="gramEnd"/>
-      <w:r>
-        <w:t xml:space="preserve">/verkoop) </w:t>
-      </w:r>
-      <w:r>
-        <w:t>er is geen tegenpartij beschikbaar</w:t>
-      </w:r>
-      <w:r>
-        <w:t>, de klant gaat terug naar het dashboard</w:t>
-      </w:r>
-    </w:p>
-    <w:p>
-      <w:pPr>
-        <w:pStyle w:val="ListParagraph"/>
-        <w:numPr>
-          <w:ilvl w:val="0"/>
-          <w:numId w:val="1"/>
-        </w:numPr>
-      </w:pPr>
-      <w:r>
-        <w:t>(</w:t>
-      </w:r>
-      <w:proofErr w:type="gramStart"/>
-      <w:r>
-        <w:t>aankoop</w:t>
-      </w:r>
-      <w:proofErr w:type="gramEnd"/>
-      <w:r>
-        <w:t xml:space="preserve">) </w:t>
-      </w:r>
-      <w:r>
-        <w:t xml:space="preserve">er zijn wel tegenpartijen maar niet met de juiste cryptomunten, de klant </w:t>
-      </w:r>
-      <w:r>
-        <w:t xml:space="preserve">kan dus niet kiezen voor </w:t>
-      </w:r>
-      <w:r>
-        <w:t>de gewenste</w:t>
-      </w:r>
-      <w:r>
-        <w:t xml:space="preserve"> cryptomunten tijdens het opstarten van de transactie en </w:t>
-      </w:r>
-      <w:r>
-        <w:t>gaat terug</w:t>
-      </w:r>
-      <w:r>
-        <w:t xml:space="preserve"> naar het dashboard</w:t>
-      </w:r>
-    </w:p>
-    <w:p>
-      <w:pPr>
-        <w:pStyle w:val="ListParagraph"/>
-        <w:numPr>
-          <w:ilvl w:val="0"/>
-          <w:numId w:val="1"/>
-        </w:numPr>
-      </w:pPr>
-      <w:r>
-        <w:t>(</w:t>
-      </w:r>
-      <w:proofErr w:type="gramStart"/>
-      <w:r>
-        <w:t>verkoop</w:t>
-      </w:r>
-      <w:proofErr w:type="gramEnd"/>
-      <w:r>
-        <w:t xml:space="preserve">) </w:t>
-      </w:r>
-      <w:r>
-        <w:t xml:space="preserve">er wordt geen bod gedaan op de aangeboden cryptomunten, de klant kan de aangeboden </w:t>
+      <w:r>
+        <w:rPr>
+          <w:i/>
+        </w:rPr>
+        <w:t xml:space="preserve">Als klant wil ik koop- en verkooptransacties kunnen sluiten met andere klanten van de </w:t>
       </w:r>
       <w:proofErr w:type="spellStart"/>
       <w:r>
-        <w:t>crypto’s</w:t>
+        <w:rPr>
+          <w:i/>
+        </w:rPr>
+        <w:t>CryptoBank</w:t>
       </w:r>
       <w:proofErr w:type="spellEnd"/>
       <w:r>
-        <w:t xml:space="preserve"> laten staan of </w:t>
-      </w:r>
-      <w:r>
-        <w:t>trekt de transactie terug</w:t>
-      </w:r>
-      <w:r>
-        <w:t>.</w:t>
-      </w:r>
-    </w:p>
-    <w:p>
-      <w:pPr>
-        <w:pStyle w:val="ListParagraph"/>
-        <w:numPr>
-          <w:ilvl w:val="0"/>
-          <w:numId w:val="1"/>
-        </w:numPr>
-      </w:pPr>
-      <w:r>
-        <w:t>(</w:t>
-      </w:r>
-      <w:proofErr w:type="gramStart"/>
-      <w:r>
-        <w:t>verkoop</w:t>
-      </w:r>
-      <w:proofErr w:type="gramEnd"/>
-      <w:r>
-        <w:t>) e</w:t>
-      </w:r>
-      <w:r>
-        <w:t xml:space="preserve">r is wordt niet op </w:t>
-      </w:r>
-      <w:r>
-        <w:t>het</w:t>
-      </w:r>
-      <w:r>
-        <w:t xml:space="preserve"> </w:t>
-      </w:r>
-      <w:r>
-        <w:t>aanbod van de klant</w:t>
-      </w:r>
-      <w:r>
-        <w:t xml:space="preserve"> geboden</w:t>
-      </w:r>
-      <w:r>
-        <w:t>.</w:t>
-      </w:r>
-    </w:p>
-    <w:p>
-      <w:pPr>
-        <w:pStyle w:val="ListParagraph"/>
-      </w:pPr>
-    </w:p>
-    <w:p>
-      <w:pPr>
         <w:rPr>
           <w:i/>
         </w:rPr>
-      </w:pPr>
-      <w:r>
-        <w:t xml:space="preserve">User </w:t>
-      </w:r>
-      <w:r>
-        <w:t>S</w:t>
-      </w:r>
-      <w:r>
-        <w:t>tory:</w:t>
-      </w:r>
-      <w:r>
-        <w:rPr>
-          <w:i/>
-        </w:rPr>
-        <w:t xml:space="preserve"> </w:t>
-      </w:r>
-      <w:r>
-        <w:rPr>
-          <w:i/>
-        </w:rPr>
-        <w:t>Als klant wil ik koop- en verkooptransacties kunnen sluiten met andere</w:t>
-      </w:r>
-      <w:r>
-        <w:rPr>
-          <w:i/>
-        </w:rPr>
-        <w:t xml:space="preserve"> </w:t>
-      </w:r>
-      <w:r>
-        <w:rPr>
-          <w:i/>
-        </w:rPr>
-        <w:t xml:space="preserve">klanten van de </w:t>
-      </w:r>
-      <w:proofErr w:type="spellStart"/>
-      <w:r>
-        <w:rPr>
-          <w:i/>
-        </w:rPr>
-        <w:t>CryptoBank</w:t>
-      </w:r>
-      <w:proofErr w:type="spellEnd"/>
-      <w:r>
-        <w:rPr>
-          <w:i/>
-        </w:rPr>
-        <w:t xml:space="preserve"> zodat ik niet beperkt word bij het sluiten van</w:t>
-      </w:r>
-      <w:r>
-        <w:rPr>
-          <w:i/>
-        </w:rPr>
-        <w:t xml:space="preserve"> </w:t>
-      </w:r>
-      <w:r>
-        <w:rPr>
-          <w:i/>
-        </w:rPr>
-        <w:t>transacties.</w:t>
+        <w:t xml:space="preserve"> zodat ik niet beperkt word bij het sluiten van transacties.</w:t>
       </w:r>
     </w:p>
     <w:p/>
@@ -1572,6 +1287,7 @@
     <w:lsdException w:name="HTML Sample" w:semiHidden="1" w:unhideWhenUsed="1"/>
     <w:lsdException w:name="HTML Typewriter" w:semiHidden="1" w:unhideWhenUsed="1"/>
     <w:lsdException w:name="HTML Variable" w:semiHidden="1" w:unhideWhenUsed="1"/>
+    <w:lsdException w:name="Normal Table" w:semiHidden="1" w:unhideWhenUsed="1"/>
     <w:lsdException w:name="annotation subject" w:semiHidden="1" w:unhideWhenUsed="1"/>
     <w:lsdException w:name="No List" w:semiHidden="1" w:unhideWhenUsed="1"/>
     <w:lsdException w:name="Outline List 1" w:semiHidden="1" w:unhideWhenUsed="1"/>
@@ -1614,8 +1330,11 @@
     <w:lsdException w:name="Table Contemporary" w:semiHidden="1" w:unhideWhenUsed="1"/>
     <w:lsdException w:name="Table Elegant" w:semiHidden="1" w:unhideWhenUsed="1"/>
     <w:lsdException w:name="Table Professional" w:semiHidden="1" w:unhideWhenUsed="1"/>
+    <w:lsdException w:name="Table Subtle 1" w:semiHidden="1" w:unhideWhenUsed="1"/>
     <w:lsdException w:name="Table Subtle 2" w:semiHidden="1" w:unhideWhenUsed="1"/>
     <w:lsdException w:name="Table Web 1" w:semiHidden="1" w:unhideWhenUsed="1"/>
+    <w:lsdException w:name="Table Web 2" w:semiHidden="1" w:unhideWhenUsed="1"/>
+    <w:lsdException w:name="Table Web 3" w:semiHidden="1" w:unhideWhenUsed="1"/>
     <w:lsdException w:name="Balloon Text" w:semiHidden="1" w:unhideWhenUsed="1"/>
     <w:lsdException w:name="Table Grid" w:uiPriority="39"/>
     <w:lsdException w:name="Table Theme" w:semiHidden="1" w:unhideWhenUsed="1"/>

</xml_diff>